<commit_message>
updated user guide with compatibility section
</commit_message>
<xml_diff>
--- a/builds/LIMS-NMRS User Guide.docx
+++ b/builds/LIMS-NMRS User Guide.docx
@@ -398,25 +398,23 @@
           <w:sz w:val="24"/>
           <w:szCs w:val="24"/>
         </w:rPr>
-        <w:t xml:space="preserve">omod in your modules </w:t>
-      </w:r>
-      <w:proofErr w:type="spellStart"/>
-      <w:r>
-        <w:rPr>
-          <w:rFonts w:ascii="Times New Roman" w:hAnsi="Times New Roman" w:cs="Times New Roman"/>
-          <w:sz w:val="24"/>
-          <w:szCs w:val="24"/>
-        </w:rPr>
-        <w:t>filder</w:t>
-      </w:r>
-      <w:proofErr w:type="spellEnd"/>
-      <w:r>
-        <w:rPr>
-          <w:rFonts w:ascii="Times New Roman" w:hAnsi="Times New Roman" w:cs="Times New Roman"/>
-          <w:sz w:val="24"/>
-          <w:szCs w:val="24"/>
-        </w:rPr>
-        <w:t xml:space="preserve"> is replaced with</w:t>
+        <w:t>omod in your modules f</w:t>
+      </w:r>
+      <w:r>
+        <w:rPr>
+          <w:rFonts w:ascii="Times New Roman" w:hAnsi="Times New Roman" w:cs="Times New Roman"/>
+          <w:sz w:val="24"/>
+          <w:szCs w:val="24"/>
+        </w:rPr>
+        <w:t>o</w:t>
+      </w:r>
+      <w:r>
+        <w:rPr>
+          <w:rFonts w:ascii="Times New Roman" w:hAnsi="Times New Roman" w:cs="Times New Roman"/>
+          <w:sz w:val="24"/>
+          <w:szCs w:val="24"/>
+        </w:rPr>
+        <w:t>lder is replaced with</w:t>
       </w:r>
       <w:r>
         <w:rPr>
@@ -448,18 +446,16 @@
           <w:sz w:val="24"/>
           <w:szCs w:val="24"/>
         </w:rPr>
-        <w:t xml:space="preserve">Please remember to grant access </w:t>
-      </w:r>
-      <w:proofErr w:type="spellStart"/>
-      <w:r>
-        <w:rPr>
-          <w:rFonts w:ascii="Times New Roman" w:hAnsi="Times New Roman" w:cs="Times New Roman"/>
-          <w:sz w:val="24"/>
-          <w:szCs w:val="24"/>
-        </w:rPr>
-        <w:t>t</w:t>
-      </w:r>
-      <w:proofErr w:type="spellEnd"/>
+        <w:t>Please remember to grant access t</w:t>
+      </w:r>
+      <w:r>
+        <w:rPr>
+          <w:rFonts w:ascii="Times New Roman" w:hAnsi="Times New Roman" w:cs="Times New Roman"/>
+          <w:sz w:val="24"/>
+          <w:szCs w:val="24"/>
+        </w:rPr>
+        <w:t>o</w:t>
+      </w:r>
       <w:r>
         <w:rPr>
           <w:rFonts w:ascii="Times New Roman" w:hAnsi="Times New Roman" w:cs="Times New Roman"/>
@@ -476,15 +472,31 @@
           <w:sz w:val="24"/>
           <w:szCs w:val="24"/>
         </w:rPr>
-        <w:t xml:space="preserve">Templates </w:t>
-      </w:r>
-      <w:r>
-        <w:rPr>
-          <w:rFonts w:ascii="Times New Roman" w:hAnsi="Times New Roman" w:cs="Times New Roman"/>
-          <w:sz w:val="24"/>
-          <w:szCs w:val="24"/>
-        </w:rPr>
-        <w:t xml:space="preserve">and </w:t>
+        <w:t>Templates</w:t>
+      </w:r>
+      <w:r>
+        <w:rPr>
+          <w:rFonts w:ascii="Times New Roman" w:hAnsi="Times New Roman" w:cs="Times New Roman"/>
+          <w:sz w:val="24"/>
+          <w:szCs w:val="24"/>
+        </w:rPr>
+        <w:t xml:space="preserve"> </w:t>
+      </w:r>
+      <w:r>
+        <w:rPr>
+          <w:rFonts w:ascii="Times New Roman" w:hAnsi="Times New Roman" w:cs="Times New Roman"/>
+          <w:sz w:val="24"/>
+          <w:szCs w:val="24"/>
+        </w:rPr>
+        <w:t>folder</w:t>
+      </w:r>
+      <w:r>
+        <w:rPr>
+          <w:rFonts w:ascii="Times New Roman" w:hAnsi="Times New Roman" w:cs="Times New Roman"/>
+          <w:sz w:val="24"/>
+          <w:szCs w:val="24"/>
+        </w:rPr>
+        <w:t xml:space="preserve">. If you choose to migrate from data files, then ensure that you place the files in the </w:t>
       </w:r>
       <w:r>
         <w:rPr>
@@ -510,23 +522,7 @@
           <w:sz w:val="24"/>
           <w:szCs w:val="24"/>
         </w:rPr>
-        <w:t>folder</w:t>
-      </w:r>
-      <w:r>
-        <w:rPr>
-          <w:rFonts w:ascii="Times New Roman" w:hAnsi="Times New Roman" w:cs="Times New Roman"/>
-          <w:sz w:val="24"/>
-          <w:szCs w:val="24"/>
-        </w:rPr>
-        <w:t>s</w:t>
-      </w:r>
-      <w:r>
-        <w:rPr>
-          <w:rFonts w:ascii="Times New Roman" w:hAnsi="Times New Roman" w:cs="Times New Roman"/>
-          <w:sz w:val="24"/>
-          <w:szCs w:val="24"/>
-        </w:rPr>
-        <w:t xml:space="preserve"> where the data files and templates </w:t>
+        <w:t xml:space="preserve">folder where the data files and templates </w:t>
       </w:r>
       <w:r>
         <w:rPr>
@@ -564,18 +560,34 @@
           <w:sz w:val="24"/>
           <w:szCs w:val="24"/>
         </w:rPr>
-        <w:t xml:space="preserve">You also need to enter the LAMIS ID for this Facility (This is the primary key from the Facility table in the LAMIS Database). This will help to ensure that data for the right facility is migrated in the case where there </w:t>
-      </w:r>
-      <w:proofErr w:type="gramStart"/>
-      <w:r>
-        <w:rPr>
-          <w:rFonts w:ascii="Times New Roman" w:hAnsi="Times New Roman" w:cs="Times New Roman"/>
-          <w:sz w:val="24"/>
-          <w:szCs w:val="24"/>
-        </w:rPr>
-        <w:t>are</w:t>
-      </w:r>
-      <w:proofErr w:type="gramEnd"/>
+        <w:t xml:space="preserve">You also need to enter the </w:t>
+      </w:r>
+      <w:r>
+        <w:rPr>
+          <w:rFonts w:ascii="Times New Roman" w:hAnsi="Times New Roman" w:cs="Times New Roman"/>
+          <w:b/>
+          <w:bCs/>
+          <w:sz w:val="24"/>
+          <w:szCs w:val="24"/>
+        </w:rPr>
+        <w:t>LAMIS ID</w:t>
+      </w:r>
+      <w:r>
+        <w:rPr>
+          <w:rFonts w:ascii="Times New Roman" w:hAnsi="Times New Roman" w:cs="Times New Roman"/>
+          <w:sz w:val="24"/>
+          <w:szCs w:val="24"/>
+        </w:rPr>
+        <w:t xml:space="preserve"> for this Facility (This is the primary key from the Facility table in the LAMIS Database). This will help to ensure that data for the right facility is migrated in the case where there </w:t>
+      </w:r>
+      <w:r>
+        <w:rPr>
+          <w:rFonts w:ascii="Times New Roman" w:hAnsi="Times New Roman" w:cs="Times New Roman"/>
+          <w:sz w:val="24"/>
+          <w:szCs w:val="24"/>
+        </w:rPr>
+        <w:t>is</w:t>
+      </w:r>
       <w:r>
         <w:rPr>
           <w:rFonts w:ascii="Times New Roman" w:hAnsi="Times New Roman" w:cs="Times New Roman"/>
@@ -616,6 +628,8 @@
         </w:numPr>
         <w:rPr>
           <w:rFonts w:ascii="Times New Roman" w:hAnsi="Times New Roman" w:cs="Times New Roman"/>
+          <w:b/>
+          <w:bCs/>
           <w:sz w:val="24"/>
           <w:szCs w:val="24"/>
         </w:rPr>
@@ -624,6 +638,8 @@
       <w:r>
         <w:rPr>
           <w:rFonts w:ascii="Times New Roman" w:hAnsi="Times New Roman" w:cs="Times New Roman"/>
+          <w:b/>
+          <w:bCs/>
           <w:sz w:val="24"/>
           <w:szCs w:val="24"/>
         </w:rPr>
@@ -640,6 +656,8 @@
         </w:numPr>
         <w:rPr>
           <w:rFonts w:ascii="Times New Roman" w:hAnsi="Times New Roman" w:cs="Times New Roman"/>
+          <w:b/>
+          <w:bCs/>
           <w:sz w:val="24"/>
           <w:szCs w:val="24"/>
         </w:rPr>
@@ -648,6 +666,8 @@
       <w:r>
         <w:rPr>
           <w:rFonts w:ascii="Times New Roman" w:hAnsi="Times New Roman" w:cs="Times New Roman"/>
+          <w:b/>
+          <w:bCs/>
           <w:sz w:val="24"/>
           <w:szCs w:val="24"/>
         </w:rPr>
@@ -664,6 +684,8 @@
         </w:numPr>
         <w:rPr>
           <w:rFonts w:ascii="Times New Roman" w:hAnsi="Times New Roman" w:cs="Times New Roman"/>
+          <w:b/>
+          <w:bCs/>
           <w:sz w:val="24"/>
           <w:szCs w:val="24"/>
         </w:rPr>
@@ -672,6 +694,8 @@
       <w:r>
         <w:rPr>
           <w:rFonts w:ascii="Times New Roman" w:hAnsi="Times New Roman" w:cs="Times New Roman"/>
+          <w:b/>
+          <w:bCs/>
           <w:sz w:val="24"/>
           <w:szCs w:val="24"/>
         </w:rPr>
@@ -688,6 +712,8 @@
         </w:numPr>
         <w:rPr>
           <w:rFonts w:ascii="Times New Roman" w:hAnsi="Times New Roman" w:cs="Times New Roman"/>
+          <w:b/>
+          <w:bCs/>
           <w:sz w:val="24"/>
           <w:szCs w:val="24"/>
         </w:rPr>
@@ -696,6 +722,8 @@
       <w:r>
         <w:rPr>
           <w:rFonts w:ascii="Times New Roman" w:hAnsi="Times New Roman" w:cs="Times New Roman"/>
+          <w:b/>
+          <w:bCs/>
           <w:sz w:val="24"/>
           <w:szCs w:val="24"/>
         </w:rPr>
@@ -712,6 +740,8 @@
         </w:numPr>
         <w:rPr>
           <w:rFonts w:ascii="Times New Roman" w:hAnsi="Times New Roman" w:cs="Times New Roman"/>
+          <w:b/>
+          <w:bCs/>
           <w:sz w:val="24"/>
           <w:szCs w:val="24"/>
         </w:rPr>
@@ -720,6 +750,8 @@
       <w:r>
         <w:rPr>
           <w:rFonts w:ascii="Times New Roman" w:hAnsi="Times New Roman" w:cs="Times New Roman"/>
+          <w:b/>
+          <w:bCs/>
           <w:sz w:val="24"/>
           <w:szCs w:val="24"/>
         </w:rPr>
@@ -736,6 +768,8 @@
         </w:numPr>
         <w:rPr>
           <w:rFonts w:ascii="Times New Roman" w:hAnsi="Times New Roman" w:cs="Times New Roman"/>
+          <w:b/>
+          <w:bCs/>
           <w:sz w:val="24"/>
           <w:szCs w:val="24"/>
         </w:rPr>
@@ -744,6 +778,8 @@
       <w:r>
         <w:rPr>
           <w:rFonts w:ascii="Times New Roman" w:hAnsi="Times New Roman" w:cs="Times New Roman"/>
+          <w:b/>
+          <w:bCs/>
           <w:sz w:val="24"/>
           <w:szCs w:val="24"/>
         </w:rPr>
@@ -760,6 +796,8 @@
         </w:numPr>
         <w:rPr>
           <w:rFonts w:ascii="Times New Roman" w:hAnsi="Times New Roman" w:cs="Times New Roman"/>
+          <w:b/>
+          <w:bCs/>
           <w:sz w:val="24"/>
           <w:szCs w:val="24"/>
         </w:rPr>
@@ -768,6 +806,8 @@
       <w:r>
         <w:rPr>
           <w:rFonts w:ascii="Times New Roman" w:hAnsi="Times New Roman" w:cs="Times New Roman"/>
+          <w:b/>
+          <w:bCs/>
           <w:sz w:val="24"/>
           <w:szCs w:val="24"/>
         </w:rPr>
@@ -784,6 +824,8 @@
         </w:numPr>
         <w:rPr>
           <w:rFonts w:ascii="Times New Roman" w:hAnsi="Times New Roman" w:cs="Times New Roman"/>
+          <w:b/>
+          <w:bCs/>
           <w:sz w:val="24"/>
           <w:szCs w:val="24"/>
         </w:rPr>
@@ -792,6 +834,8 @@
       <w:r>
         <w:rPr>
           <w:rFonts w:ascii="Times New Roman" w:hAnsi="Times New Roman" w:cs="Times New Roman"/>
+          <w:b/>
+          <w:bCs/>
           <w:sz w:val="24"/>
           <w:szCs w:val="24"/>
         </w:rPr>
@@ -921,6 +965,17 @@
           <w:rFonts w:ascii="Times New Roman" w:hAnsi="Times New Roman" w:cs="Times New Roman"/>
           <w:b/>
           <w:bCs/>
+          <w:sz w:val="2"/>
+          <w:szCs w:val="2"/>
+        </w:rPr>
+      </w:pPr>
+    </w:p>
+    <w:p>
+      <w:pPr>
+        <w:rPr>
+          <w:rFonts w:ascii="Times New Roman" w:hAnsi="Times New Roman" w:cs="Times New Roman"/>
+          <w:b/>
+          <w:bCs/>
           <w:sz w:val="24"/>
           <w:szCs w:val="24"/>
         </w:rPr>
@@ -1068,6 +1123,7 @@
           <w:sz w:val="24"/>
           <w:szCs w:val="24"/>
         </w:rPr>
+        <w:lastRenderedPageBreak/>
         <w:drawing>
           <wp:inline distT="0" distB="0" distL="0" distR="0" wp14:anchorId="55B15DA1" wp14:editId="1061DFF4">
             <wp:extent cx="2929890" cy="632460"/>
@@ -1132,7 +1188,6 @@
           <w:sz w:val="24"/>
           <w:szCs w:val="24"/>
         </w:rPr>
-        <w:lastRenderedPageBreak/>
         <w:t xml:space="preserve">If you choose </w:t>
       </w:r>
       <w:r>
@@ -1892,16 +1947,15 @@
           <w:szCs w:val="24"/>
         </w:rPr>
       </w:pPr>
-    </w:p>
-    <w:p>
-      <w:pPr>
+      <w:r>
         <w:rPr>
           <w:rFonts w:ascii="Times New Roman" w:hAnsi="Times New Roman" w:cs="Times New Roman"/>
           <w:color w:val="000000"/>
           <w:sz w:val="24"/>
           <w:szCs w:val="24"/>
         </w:rPr>
-      </w:pPr>
+        <w:t>If you choose to migrate directly from a database, then</w:t>
+      </w:r>
       <w:r>
         <w:rPr>
           <w:rFonts w:ascii="Times New Roman" w:hAnsi="Times New Roman" w:cs="Times New Roman"/>
@@ -1909,15 +1963,6 @@
           <w:sz w:val="24"/>
           <w:szCs w:val="24"/>
         </w:rPr>
-        <w:t>If you choose to migrate directly from a database, then</w:t>
-      </w:r>
-      <w:r>
-        <w:rPr>
-          <w:rFonts w:ascii="Times New Roman" w:hAnsi="Times New Roman" w:cs="Times New Roman"/>
-          <w:color w:val="000000"/>
-          <w:sz w:val="24"/>
-          <w:szCs w:val="24"/>
-        </w:rPr>
         <w:t xml:space="preserve"> </w:t>
       </w:r>
       <w:r>
@@ -2041,6 +2086,7 @@
           <w:szCs w:val="24"/>
           <w:lang w:val="fr-FR"/>
         </w:rPr>
+        <w:lastRenderedPageBreak/>
         <w:t xml:space="preserve">* </w:t>
       </w:r>
       <w:proofErr w:type="spellStart"/>
@@ -2078,7 +2124,6 @@
           <w:szCs w:val="24"/>
           <w:lang w:val="fr-FR"/>
         </w:rPr>
-        <w:lastRenderedPageBreak/>
         <w:drawing>
           <wp:inline distT="0" distB="0" distL="0" distR="0" wp14:anchorId="5C5D169A" wp14:editId="2BCB0F14">
             <wp:extent cx="5939790" cy="800100"/>
@@ -2135,6 +2180,328 @@
           <w:rFonts w:ascii="Times New Roman" w:hAnsi="Times New Roman" w:cs="Times New Roman"/>
           <w:b/>
           <w:bCs/>
+          <w:sz w:val="2"/>
+          <w:szCs w:val="2"/>
+          <w:lang w:val="fr-FR"/>
+        </w:rPr>
+      </w:pPr>
+    </w:p>
+    <w:p>
+      <w:pPr>
+        <w:rPr>
+          <w:rFonts w:ascii="Times New Roman" w:hAnsi="Times New Roman" w:cs="Times New Roman"/>
+          <w:b/>
+          <w:bCs/>
+          <w:sz w:val="24"/>
+          <w:szCs w:val="24"/>
+          <w:lang w:val="fr-FR"/>
+        </w:rPr>
+      </w:pPr>
+      <w:r>
+        <w:rPr>
+          <w:rFonts w:ascii="Times New Roman" w:hAnsi="Times New Roman" w:cs="Times New Roman"/>
+          <w:b/>
+          <w:bCs/>
+          <w:sz w:val="24"/>
+          <w:szCs w:val="24"/>
+          <w:lang w:val="fr-FR"/>
+        </w:rPr>
+        <w:t>Migration Process :</w:t>
+      </w:r>
+    </w:p>
+    <w:p>
+      <w:pPr>
+        <w:rPr>
+          <w:rFonts w:ascii="Times New Roman" w:hAnsi="Times New Roman" w:cs="Times New Roman"/>
+          <w:sz w:val="24"/>
+          <w:szCs w:val="24"/>
+        </w:rPr>
+      </w:pPr>
+      <w:r>
+        <w:rPr>
+          <w:rFonts w:ascii="Times New Roman" w:hAnsi="Times New Roman" w:cs="Times New Roman"/>
+          <w:sz w:val="24"/>
+          <w:szCs w:val="24"/>
+        </w:rPr>
+        <w:t xml:space="preserve">Once </w:t>
+      </w:r>
+      <w:r>
+        <w:rPr>
+          <w:rFonts w:ascii="Times New Roman" w:hAnsi="Times New Roman" w:cs="Times New Roman"/>
+          <w:sz w:val="24"/>
+          <w:szCs w:val="24"/>
+        </w:rPr>
+        <w:t xml:space="preserve">the correct values for </w:t>
+      </w:r>
+      <w:r>
+        <w:rPr>
+          <w:rFonts w:ascii="Times New Roman" w:hAnsi="Times New Roman" w:cs="Times New Roman"/>
+          <w:sz w:val="24"/>
+          <w:szCs w:val="24"/>
+        </w:rPr>
+        <w:t>all the necessary</w:t>
+      </w:r>
+      <w:r>
+        <w:rPr>
+          <w:rFonts w:ascii="Times New Roman" w:hAnsi="Times New Roman" w:cs="Times New Roman"/>
+          <w:sz w:val="24"/>
+          <w:szCs w:val="24"/>
+        </w:rPr>
+        <w:t xml:space="preserve"> variables are provided, the migration process is quite simple and easy to monitor. The tool pulls patients in batches of 10, iterates through each of them to pull their corresponding programs and encounters. It then migrates each patient and their data to designated NMRS database via the </w:t>
+      </w:r>
+      <w:proofErr w:type="spellStart"/>
+      <w:r>
+        <w:rPr>
+          <w:rFonts w:ascii="Times New Roman" w:hAnsi="Times New Roman" w:cs="Times New Roman"/>
+          <w:sz w:val="24"/>
+          <w:szCs w:val="24"/>
+        </w:rPr>
+        <w:t>OpenMRS</w:t>
+      </w:r>
+      <w:proofErr w:type="spellEnd"/>
+      <w:r>
+        <w:rPr>
+          <w:rFonts w:ascii="Times New Roman" w:hAnsi="Times New Roman" w:cs="Times New Roman"/>
+          <w:sz w:val="24"/>
+          <w:szCs w:val="24"/>
+        </w:rPr>
+        <w:t xml:space="preserve"> core API. The use of the API to push the data is very helpful in ensuring that the data meet the predefined standard in terms of validity.</w:t>
+      </w:r>
+    </w:p>
+    <w:p>
+      <w:pPr>
+        <w:rPr>
+          <w:rFonts w:ascii="Times New Roman" w:hAnsi="Times New Roman" w:cs="Times New Roman"/>
+          <w:sz w:val="24"/>
+          <w:szCs w:val="24"/>
+        </w:rPr>
+      </w:pPr>
+      <w:r>
+        <w:rPr>
+          <w:rFonts w:ascii="Times New Roman" w:hAnsi="Times New Roman" w:cs="Times New Roman"/>
+          <w:sz w:val="24"/>
+          <w:szCs w:val="24"/>
+        </w:rPr>
+        <w:t xml:space="preserve">The process shows each patient </w:t>
+      </w:r>
+      <w:r>
+        <w:rPr>
+          <w:rFonts w:ascii="Times New Roman" w:hAnsi="Times New Roman" w:cs="Times New Roman"/>
+          <w:sz w:val="24"/>
+          <w:szCs w:val="24"/>
+        </w:rPr>
+        <w:t>with how many Visits, Encounters, and Observations that were successfully migrated. The migration process for any data entity does not continue if a single observation or data element fails validation at the API end. This makes it very easy to migrate failed data or corrections without worrying about duplicating the data when an update migration is needed.</w:t>
+      </w:r>
+    </w:p>
+    <w:p>
+      <w:pPr>
+        <w:rPr>
+          <w:rFonts w:ascii="Times New Roman" w:hAnsi="Times New Roman" w:cs="Times New Roman"/>
+          <w:sz w:val="24"/>
+          <w:szCs w:val="24"/>
+        </w:rPr>
+      </w:pPr>
+      <w:r>
+        <w:rPr>
+          <w:rFonts w:ascii="Times New Roman" w:hAnsi="Times New Roman" w:cs="Times New Roman"/>
+          <w:sz w:val="24"/>
+          <w:szCs w:val="24"/>
+        </w:rPr>
+        <w:t>The migration process feedback is as shown on the snapshot below:</w:t>
+      </w:r>
+    </w:p>
+    <w:p>
+      <w:pPr>
+        <w:rPr>
+          <w:rFonts w:ascii="Times New Roman" w:hAnsi="Times New Roman" w:cs="Times New Roman"/>
+          <w:sz w:val="24"/>
+          <w:szCs w:val="24"/>
+        </w:rPr>
+      </w:pPr>
+      <w:r>
+        <w:rPr>
+          <w:rFonts w:ascii="Times New Roman" w:hAnsi="Times New Roman" w:cs="Times New Roman"/>
+          <w:noProof/>
+          <w:sz w:val="24"/>
+          <w:szCs w:val="24"/>
+        </w:rPr>
+        <w:drawing>
+          <wp:inline distT="0" distB="0" distL="0" distR="0" wp14:anchorId="11614404" wp14:editId="77FCA89D">
+            <wp:extent cx="4091940" cy="1489710"/>
+            <wp:effectExtent l="0" t="0" r="3810" b="0"/>
+            <wp:docPr id="1" name="Picture 1"/>
+            <wp:cNvGraphicFramePr>
+              <a:graphicFrameLocks xmlns:a="http://schemas.openxmlformats.org/drawingml/2006/main" noChangeAspect="1"/>
+            </wp:cNvGraphicFramePr>
+            <a:graphic xmlns:a="http://schemas.openxmlformats.org/drawingml/2006/main">
+              <a:graphicData uri="http://schemas.openxmlformats.org/drawingml/2006/picture">
+                <pic:pic xmlns:pic="http://schemas.openxmlformats.org/drawingml/2006/picture">
+                  <pic:nvPicPr>
+                    <pic:cNvPr id="0" name="Picture 1"/>
+                    <pic:cNvPicPr>
+                      <a:picLocks noChangeAspect="1" noChangeArrowheads="1"/>
+                    </pic:cNvPicPr>
+                  </pic:nvPicPr>
+                  <pic:blipFill>
+                    <a:blip r:embed="rId9">
+                      <a:extLst>
+                        <a:ext uri="{28A0092B-C50C-407E-A947-70E740481C1C}">
+                          <a14:useLocalDpi xmlns:a14="http://schemas.microsoft.com/office/drawing/2010/main" val="0"/>
+                        </a:ext>
+                      </a:extLst>
+                    </a:blip>
+                    <a:srcRect/>
+                    <a:stretch>
+                      <a:fillRect/>
+                    </a:stretch>
+                  </pic:blipFill>
+                  <pic:spPr bwMode="auto">
+                    <a:xfrm>
+                      <a:off x="0" y="0"/>
+                      <a:ext cx="4091940" cy="1489710"/>
+                    </a:xfrm>
+                    <a:prstGeom prst="rect">
+                      <a:avLst/>
+                    </a:prstGeom>
+                    <a:noFill/>
+                    <a:ln>
+                      <a:noFill/>
+                    </a:ln>
+                  </pic:spPr>
+                </pic:pic>
+              </a:graphicData>
+            </a:graphic>
+          </wp:inline>
+        </w:drawing>
+      </w:r>
+    </w:p>
+    <w:p>
+      <w:pPr>
+        <w:rPr>
+          <w:rFonts w:ascii="Times New Roman" w:hAnsi="Times New Roman" w:cs="Times New Roman"/>
+          <w:sz w:val="24"/>
+          <w:szCs w:val="24"/>
+        </w:rPr>
+      </w:pPr>
+      <w:r>
+        <w:rPr>
+          <w:rFonts w:ascii="Times New Roman" w:hAnsi="Times New Roman" w:cs="Times New Roman"/>
+          <w:sz w:val="24"/>
+          <w:szCs w:val="24"/>
+        </w:rPr>
+        <w:t>When the migration completes, a summary feedback is displayed as shown below:</w:t>
+      </w:r>
+    </w:p>
+    <w:p>
+      <w:pPr>
+        <w:rPr>
+          <w:rFonts w:ascii="Times New Roman" w:hAnsi="Times New Roman" w:cs="Times New Roman"/>
+          <w:sz w:val="24"/>
+          <w:szCs w:val="24"/>
+        </w:rPr>
+      </w:pPr>
+      <w:r>
+        <w:rPr>
+          <w:rFonts w:ascii="Times New Roman" w:hAnsi="Times New Roman" w:cs="Times New Roman"/>
+          <w:noProof/>
+          <w:sz w:val="24"/>
+          <w:szCs w:val="24"/>
+        </w:rPr>
+        <w:drawing>
+          <wp:inline distT="0" distB="0" distL="0" distR="0" wp14:anchorId="61DBC422" wp14:editId="2B6ADB47">
+            <wp:extent cx="3402330" cy="2038350"/>
+            <wp:effectExtent l="0" t="0" r="7620" b="0"/>
+            <wp:docPr id="4" name="Picture 4"/>
+            <wp:cNvGraphicFramePr>
+              <a:graphicFrameLocks xmlns:a="http://schemas.openxmlformats.org/drawingml/2006/main" noChangeAspect="1"/>
+            </wp:cNvGraphicFramePr>
+            <a:graphic xmlns:a="http://schemas.openxmlformats.org/drawingml/2006/main">
+              <a:graphicData uri="http://schemas.openxmlformats.org/drawingml/2006/picture">
+                <pic:pic xmlns:pic="http://schemas.openxmlformats.org/drawingml/2006/picture">
+                  <pic:nvPicPr>
+                    <pic:cNvPr id="0" name="Picture 2"/>
+                    <pic:cNvPicPr>
+                      <a:picLocks noChangeAspect="1" noChangeArrowheads="1"/>
+                    </pic:cNvPicPr>
+                  </pic:nvPicPr>
+                  <pic:blipFill>
+                    <a:blip r:embed="rId10">
+                      <a:extLst>
+                        <a:ext uri="{28A0092B-C50C-407E-A947-70E740481C1C}">
+                          <a14:useLocalDpi xmlns:a14="http://schemas.microsoft.com/office/drawing/2010/main" val="0"/>
+                        </a:ext>
+                      </a:extLst>
+                    </a:blip>
+                    <a:srcRect/>
+                    <a:stretch>
+                      <a:fillRect/>
+                    </a:stretch>
+                  </pic:blipFill>
+                  <pic:spPr bwMode="auto">
+                    <a:xfrm>
+                      <a:off x="0" y="0"/>
+                      <a:ext cx="3402330" cy="2038350"/>
+                    </a:xfrm>
+                    <a:prstGeom prst="rect">
+                      <a:avLst/>
+                    </a:prstGeom>
+                    <a:noFill/>
+                    <a:ln>
+                      <a:noFill/>
+                    </a:ln>
+                  </pic:spPr>
+                </pic:pic>
+              </a:graphicData>
+            </a:graphic>
+          </wp:inline>
+        </w:drawing>
+      </w:r>
+    </w:p>
+    <w:p>
+      <w:pPr>
+        <w:rPr>
+          <w:rFonts w:ascii="Times New Roman" w:hAnsi="Times New Roman" w:cs="Times New Roman"/>
+          <w:sz w:val="24"/>
+          <w:szCs w:val="24"/>
+        </w:rPr>
+      </w:pPr>
+    </w:p>
+    <w:p>
+      <w:pPr>
+        <w:rPr>
+          <w:rFonts w:ascii="Times New Roman" w:hAnsi="Times New Roman" w:cs="Times New Roman"/>
+          <w:sz w:val="24"/>
+          <w:szCs w:val="24"/>
+        </w:rPr>
+      </w:pPr>
+      <w:r>
+        <w:rPr>
+          <w:rFonts w:ascii="Times New Roman" w:hAnsi="Times New Roman" w:cs="Times New Roman"/>
+          <w:sz w:val="24"/>
+          <w:szCs w:val="24"/>
+        </w:rPr>
+        <w:lastRenderedPageBreak/>
+        <w:t>You will need to evaluate the migration process by observing the messages shown on the console. You can reinitiate the migration process to push in corrections made on failed data.</w:t>
+      </w:r>
+    </w:p>
+    <w:p>
+      <w:pPr>
+        <w:rPr>
+          <w:rFonts w:ascii="Times New Roman" w:hAnsi="Times New Roman" w:cs="Times New Roman"/>
+          <w:b/>
+          <w:bCs/>
+          <w:sz w:val="24"/>
+          <w:szCs w:val="24"/>
+          <w:lang w:val="fr-FR"/>
+        </w:rPr>
+      </w:pPr>
+    </w:p>
+    <w:p>
+      <w:pPr>
+        <w:rPr>
+          <w:rFonts w:ascii="Times New Roman" w:hAnsi="Times New Roman" w:cs="Times New Roman"/>
+          <w:b/>
+          <w:bCs/>
           <w:sz w:val="24"/>
           <w:szCs w:val="24"/>
           <w:lang w:val="fr-FR"/>
@@ -2194,7 +2561,41 @@
           <w:sz w:val="24"/>
           <w:szCs w:val="24"/>
         </w:rPr>
-        <w:t>Double-click the executable file to launch the application and everything is straight-forward from that point.</w:t>
+        <w:t>Double-click the executable file</w:t>
+      </w:r>
+      <w:r>
+        <w:rPr>
+          <w:rFonts w:ascii="Times New Roman" w:hAnsi="Times New Roman" w:cs="Times New Roman"/>
+          <w:sz w:val="24"/>
+          <w:szCs w:val="24"/>
+        </w:rPr>
+        <w:t xml:space="preserve"> (</w:t>
+      </w:r>
+      <w:r>
+        <w:rPr>
+          <w:rFonts w:ascii="Times New Roman" w:hAnsi="Times New Roman" w:cs="Times New Roman"/>
+          <w:b/>
+          <w:bCs/>
+          <w:sz w:val="24"/>
+          <w:szCs w:val="24"/>
+        </w:rPr>
+        <w:t>LAMIS-NMRS.exe</w:t>
+      </w:r>
+      <w:r>
+        <w:rPr>
+          <w:rFonts w:ascii="Times New Roman" w:hAnsi="Times New Roman" w:cs="Times New Roman"/>
+          <w:sz w:val="24"/>
+          <w:szCs w:val="24"/>
+        </w:rPr>
+        <w:t>)</w:t>
+      </w:r>
+      <w:r>
+        <w:rPr>
+          <w:rFonts w:ascii="Times New Roman" w:hAnsi="Times New Roman" w:cs="Times New Roman"/>
+          <w:sz w:val="24"/>
+          <w:szCs w:val="24"/>
+        </w:rPr>
+        <w:t xml:space="preserve"> to launch the application and everything is straight-forward from that point.</w:t>
       </w:r>
     </w:p>
     <w:p>
@@ -2259,7 +2660,23 @@
           <w:sz w:val="24"/>
           <w:szCs w:val="24"/>
         </w:rPr>
-        <w:t>Copy publish folder to ubuntu machine</w:t>
+        <w:t xml:space="preserve">Copy publish folder to </w:t>
+      </w:r>
+      <w:r>
+        <w:rPr>
+          <w:rFonts w:ascii="Times New Roman" w:hAnsi="Times New Roman" w:cs="Times New Roman"/>
+          <w:sz w:val="24"/>
+          <w:szCs w:val="24"/>
+        </w:rPr>
+        <w:t xml:space="preserve">your </w:t>
+      </w:r>
+      <w:r>
+        <w:rPr>
+          <w:rFonts w:ascii="Times New Roman" w:hAnsi="Times New Roman" w:cs="Times New Roman"/>
+          <w:sz w:val="24"/>
+          <w:szCs w:val="24"/>
+        </w:rPr>
+        <w:t>ubuntu machine</w:t>
       </w:r>
     </w:p>
     <w:p>
@@ -2281,7 +2698,23 @@
           <w:sz w:val="24"/>
           <w:szCs w:val="24"/>
         </w:rPr>
-        <w:t>Open ubuntu machine terminal (CLI) and Go to the project directory</w:t>
+        <w:t xml:space="preserve">Open </w:t>
+      </w:r>
+      <w:r>
+        <w:rPr>
+          <w:rFonts w:ascii="Times New Roman" w:hAnsi="Times New Roman" w:cs="Times New Roman"/>
+          <w:sz w:val="24"/>
+          <w:szCs w:val="24"/>
+        </w:rPr>
+        <w:t>the</w:t>
+      </w:r>
+      <w:r>
+        <w:rPr>
+          <w:rFonts w:ascii="Times New Roman" w:hAnsi="Times New Roman" w:cs="Times New Roman"/>
+          <w:sz w:val="24"/>
+          <w:szCs w:val="24"/>
+        </w:rPr>
+        <w:t xml:space="preserve"> terminal (CLI) and Go to the project directory</w:t>
       </w:r>
     </w:p>
     <w:p>
@@ -2360,7 +2793,6 @@
         </w:rPr>
         <w:t>./</w:t>
       </w:r>
-      <w:proofErr w:type="spellStart"/>
       <w:proofErr w:type="gramEnd"/>
       <w:r>
         <w:rPr>
@@ -2368,9 +2800,8 @@
           <w:sz w:val="24"/>
           <w:szCs w:val="24"/>
         </w:rPr>
-        <w:t>appname</w:t>
-      </w:r>
-      <w:proofErr w:type="spellEnd"/>
+        <w:t>LAMIS-NMRS</w:t>
+      </w:r>
     </w:p>
     <w:p>
       <w:pPr>
@@ -2412,7 +2843,6 @@
         </w:rPr>
         <w:t>./</w:t>
       </w:r>
-      <w:proofErr w:type="spellStart"/>
       <w:proofErr w:type="gramEnd"/>
       <w:r>
         <w:rPr>
@@ -2420,9 +2850,8 @@
           <w:sz w:val="24"/>
           <w:szCs w:val="24"/>
         </w:rPr>
-        <w:t>appname</w:t>
-      </w:r>
-      <w:proofErr w:type="spellEnd"/>
+        <w:t>LAMIS-NMRS</w:t>
+      </w:r>
     </w:p>
     <w:sectPr>
       <w:pgSz w:w="12240" w:h="15840"/>

</xml_diff>